<commit_message>
practicing new commit style with -a flag
</commit_message>
<xml_diff>
--- a/doc_files/approac.docx
+++ b/doc_files/approac.docx
@@ -156,6 +156,30 @@
           <w:szCs w:val="20"/>
         </w:rPr>
       </w:pPr>
+      <w:r>
+        <w:rPr>
+          <w:b/>
+          <w:bCs/>
+          <w:sz w:val="20"/>
+          <w:szCs w:val="20"/>
+        </w:rPr>
+        <w:t>07/27/2022</w:t>
+      </w:r>
+    </w:p>
+    <w:p>
+      <w:pPr>
+        <w:rPr>
+          <w:sz w:val="20"/>
+          <w:szCs w:val="20"/>
+        </w:rPr>
+      </w:pPr>
+      <w:r>
+        <w:rPr>
+          <w:sz w:val="20"/>
+          <w:szCs w:val="20"/>
+        </w:rPr>
+        <w:t>Boundaries in the program are the program.</w:t>
+      </w:r>
     </w:p>
     <w:p>
       <w:pPr>
@@ -264,6 +288,7 @@
     </w:p>
     <w:p>
       <w:r>
+        <w:lastRenderedPageBreak/>
         <w:t>Attached to coach.. audible, mentoring, coaching, life-changing, working hard, resilient..</w:t>
       </w:r>
     </w:p>

</xml_diff>